<commit_message>
Added outline to report
</commit_message>
<xml_diff>
--- a/doc/Photovoltaik_power_optimization_Leander_Merbecks.docx
+++ b/doc/Photovoltaik_power_optimization_Leander_Merbecks.docx
@@ -267,24 +267,14 @@
       <w:r>
         <w:t xml:space="preserve">Figure </w:t>
       </w:r>
-      <w:r>
-        <w:fldChar w:fldCharType="begin"/>
-      </w:r>
-      <w:r>
-        <w:instrText xml:space="preserve"> SEQ Figure \* ARABIC </w:instrText>
-      </w:r>
-      <w:r>
-        <w:fldChar w:fldCharType="separate"/>
-      </w:r>
-      <w:r>
-        <w:rPr>
-          <w:noProof/>
-        </w:rPr>
-        <w:t>1</w:t>
-      </w:r>
-      <w:r>
-        <w:fldChar w:fldCharType="end"/>
-      </w:r>
+      <w:fldSimple w:instr=" SEQ Figure \* ARABIC ">
+        <w:r>
+          <w:rPr>
+            <w:noProof/>
+          </w:rPr>
+          <w:t>1</w:t>
+        </w:r>
+      </w:fldSimple>
       <w:bookmarkEnd w:id="0"/>
       <w:r>
         <w:t>: Tilt and azimuth of a PV panel</w:t>
@@ -307,6 +297,24 @@
           <w:lang w:val="en-US"/>
         </w:rPr>
         <w:t>Modeling</w:t>
+      </w:r>
+    </w:p>
+    <w:p>
+      <w:pPr>
+        <w:pStyle w:val="berschrift1"/>
+        <w:numPr>
+          <w:ilvl w:val="1"/>
+          <w:numId w:val="9"/>
+        </w:numPr>
+        <w:rPr>
+          <w:lang w:val="en-US"/>
+        </w:rPr>
+      </w:pPr>
+      <w:r>
+        <w:rPr>
+          <w:lang w:val="en-US"/>
+        </w:rPr>
+        <w:t>PV Panel</w:t>
       </w:r>
     </w:p>
     <w:p>
@@ -510,6 +518,7 @@
         <w:rPr>
           <w:lang w:val="en-US"/>
         </w:rPr>
+        <w:lastRenderedPageBreak/>
         <w:t xml:space="preserve">To calculate the angle of incidence between the incoming solar light rays and the normal of the front panel surface two vectors are defined. One for the solar light rays direction and one for the surface normal. Both vectors are normalized to length one. </w:t>
       </w:r>
       <w:r>
@@ -565,7 +574,6 @@
         <w:rPr>
           <w:lang w:val="en-US"/>
         </w:rPr>
-        <w:lastRenderedPageBreak/>
         <w:br/>
       </w:r>
       <w:r>
@@ -677,7 +685,19 @@
         <w:rPr>
           <w:lang w:val="en-US"/>
         </w:rPr>
-        <w:t xml:space="preserve"> east north up frame centered around the location of the PV power system. The figure moreover illustrates that the azimuth and tilt of the panel can be used to define its normal vector in 3D space. The definition follows this equation: </w:t>
+        <w:t xml:space="preserve"> east north up frame centered around the location of the PV power system.</w:t>
+      </w:r>
+      <w:r>
+        <w:rPr>
+          <w:lang w:val="en-US"/>
+        </w:rPr>
+        <w:t xml:space="preserve"> Note that the azimuth is reversed for this frame as the mathematical positive direction is from north to west but the azimuth is measured from north to east.</w:t>
+      </w:r>
+      <w:r>
+        <w:rPr>
+          <w:lang w:val="en-US"/>
+        </w:rPr>
+        <w:t xml:space="preserve"> The figure moreover illustrates that the azimuth and tilt of the panel can be used to define its normal vector in 3D space. The definition follows this equation: </w:t>
       </w:r>
     </w:p>
     <w:p>
@@ -1175,6 +1195,7 @@
         <w:rPr>
           <w:lang w:val="en-US"/>
         </w:rPr>
+        <w:lastRenderedPageBreak/>
         <w:t xml:space="preserve">Correspondingly the instantaneous elevation and azimuth of the sun can be used to create the normal vector for the solar rays. The normal vector is defined by: </w:t>
       </w:r>
     </w:p>
@@ -2400,12 +2421,31 @@
           <w:lang w:val="en-US"/>
         </w:rPr>
       </w:pPr>
-      <w:r>
-        <w:rPr>
-          <w:lang w:val="en-US"/>
-        </w:rPr>
-        <w:br/>
-      </w:r>
+    </w:p>
+    <w:p>
+      <w:pPr>
+        <w:pStyle w:val="berschrift1"/>
+        <w:numPr>
+          <w:ilvl w:val="1"/>
+          <w:numId w:val="9"/>
+        </w:numPr>
+        <w:rPr>
+          <w:lang w:val="en-US"/>
+        </w:rPr>
+      </w:pPr>
+      <w:r>
+        <w:rPr>
+          <w:lang w:val="en-US"/>
+        </w:rPr>
+        <w:t>PV System Model</w:t>
+      </w:r>
+    </w:p>
+    <w:p>
+      <w:pPr>
+        <w:rPr>
+          <w:lang w:val="en-US"/>
+        </w:rPr>
+      </w:pPr>
       <w:r>
         <w:rPr>
           <w:lang w:val="en-US"/>
@@ -2546,12 +2586,31 @@
           <w:lang w:val="en-US"/>
         </w:rPr>
       </w:pPr>
-      <w:r>
-        <w:rPr>
-          <w:lang w:val="en-US"/>
-        </w:rPr>
-        <w:br/>
-      </w:r>
+    </w:p>
+    <w:p>
+      <w:pPr>
+        <w:pStyle w:val="berschrift1"/>
+        <w:numPr>
+          <w:ilvl w:val="1"/>
+          <w:numId w:val="9"/>
+        </w:numPr>
+        <w:rPr>
+          <w:lang w:val="en-US"/>
+        </w:rPr>
+      </w:pPr>
+      <w:r>
+        <w:rPr>
+          <w:lang w:val="en-US"/>
+        </w:rPr>
+        <w:t>Sun Model</w:t>
+      </w:r>
+    </w:p>
+    <w:p>
+      <w:pPr>
+        <w:rPr>
+          <w:lang w:val="en-US"/>
+        </w:rPr>
+      </w:pPr>
       <w:proofErr w:type="spellStart"/>
       <w:r>
         <w:rPr>
@@ -2630,6 +2689,7 @@
       </w:r>
       <w:r>
         <w:rPr>
+          <w:noProof/>
           <w:lang w:val="en-US"/>
         </w:rPr>
         <w:drawing>
@@ -2680,24 +2740,14 @@
       <w:r>
         <w:t xml:space="preserve">Figure </w:t>
       </w:r>
-      <w:r>
-        <w:fldChar w:fldCharType="begin"/>
-      </w:r>
-      <w:r>
-        <w:instrText xml:space="preserve"> SEQ Figure \* ARABIC </w:instrText>
-      </w:r>
-      <w:r>
-        <w:fldChar w:fldCharType="separate"/>
-      </w:r>
-      <w:r>
-        <w:rPr>
-          <w:noProof/>
-        </w:rPr>
-        <w:t>3</w:t>
-      </w:r>
-      <w:r>
-        <w:fldChar w:fldCharType="end"/>
-      </w:r>
+      <w:fldSimple w:instr=" SEQ Figure \* ARABIC ">
+        <w:r>
+          <w:rPr>
+            <w:noProof/>
+          </w:rPr>
+          <w:t>3</w:t>
+        </w:r>
+      </w:fldSimple>
       <w:bookmarkEnd w:id="3"/>
       <w:r>
         <w:t>: Azimuth and elevation at September equinox of 2024</w:t>
@@ -2705,15 +2755,32 @@
     </w:p>
     <w:p>
       <w:pPr>
-        <w:rPr>
-          <w:lang w:val="en-US"/>
-        </w:rPr>
-      </w:pPr>
-      <w:r>
-        <w:rPr>
-          <w:lang w:val="en-US"/>
-        </w:rPr>
-        <w:br/>
+        <w:pStyle w:val="berschrift1"/>
+        <w:numPr>
+          <w:ilvl w:val="1"/>
+          <w:numId w:val="9"/>
+        </w:numPr>
+        <w:rPr>
+          <w:lang w:val="en-US"/>
+        </w:rPr>
+      </w:pPr>
+      <w:r>
+        <w:rPr>
+          <w:lang w:val="en-US"/>
+        </w:rPr>
+        <w:t>Load</w:t>
+      </w:r>
+    </w:p>
+    <w:p>
+      <w:pPr>
+        <w:rPr>
+          <w:lang w:val="en-US"/>
+        </w:rPr>
+      </w:pPr>
+      <w:r>
+        <w:rPr>
+          <w:lang w:val="en-US"/>
+        </w:rPr>
         <w:t xml:space="preserve">For the model we still need the power demand characteristic of a residential home. Data for this project was provided by Andreas Merbecks which can be seen in </w:t>
       </w:r>
       <w:r>
@@ -2895,24 +2962,14 @@
       <w:r>
         <w:t xml:space="preserve">Figure </w:t>
       </w:r>
-      <w:r>
-        <w:fldChar w:fldCharType="begin"/>
-      </w:r>
-      <w:r>
-        <w:instrText xml:space="preserve"> SEQ Figure \* ARABIC </w:instrText>
-      </w:r>
-      <w:r>
-        <w:fldChar w:fldCharType="separate"/>
-      </w:r>
-      <w:r>
-        <w:rPr>
-          <w:noProof/>
-        </w:rPr>
-        <w:t>4</w:t>
-      </w:r>
-      <w:r>
-        <w:fldChar w:fldCharType="end"/>
-      </w:r>
+      <w:fldSimple w:instr=" SEQ Figure \* ARABIC ">
+        <w:r>
+          <w:rPr>
+            <w:noProof/>
+          </w:rPr>
+          <w:t>4</w:t>
+        </w:r>
+      </w:fldSimple>
       <w:bookmarkEnd w:id="4"/>
       <w:r>
         <w:t>: Reference data for the power demand characteristics of a residential home.Source: Andreas Merbecks</w:t>
@@ -3012,6 +3069,7 @@
       </w:r>
       <w:r>
         <w:rPr>
+          <w:noProof/>
           <w:lang w:val="en-US"/>
         </w:rPr>
         <w:drawing>
@@ -3059,24 +3117,14 @@
       <w:r>
         <w:t xml:space="preserve">Figure </w:t>
       </w:r>
-      <w:r>
-        <w:fldChar w:fldCharType="begin"/>
-      </w:r>
-      <w:r>
-        <w:instrText xml:space="preserve"> SEQ Figure \* ARABIC </w:instrText>
-      </w:r>
-      <w:r>
-        <w:fldChar w:fldCharType="separate"/>
-      </w:r>
-      <w:r>
-        <w:rPr>
-          <w:noProof/>
-        </w:rPr>
-        <w:t>5</w:t>
-      </w:r>
-      <w:r>
-        <w:fldChar w:fldCharType="end"/>
-      </w:r>
+      <w:fldSimple w:instr=" SEQ Figure \* ARABIC ">
+        <w:r>
+          <w:rPr>
+            <w:noProof/>
+          </w:rPr>
+          <w:t>5</w:t>
+        </w:r>
+      </w:fldSimple>
       <w:bookmarkEnd w:id="5"/>
       <w:r>
         <w:t>: Worst case power demand characteristic.</w:t>
@@ -3090,9 +3138,59 @@
         <w:t>We can then optimize all of this</w:t>
       </w:r>
     </w:p>
-    <w:p>
-      <w:r>
-        <w:br/>
+    <w:p/>
+    <w:p>
+      <w:pPr>
+        <w:pStyle w:val="berschrift1"/>
+        <w:numPr>
+          <w:ilvl w:val="1"/>
+          <w:numId w:val="9"/>
+        </w:numPr>
+      </w:pPr>
+      <w:r>
+        <w:t>Objective function</w:t>
+      </w:r>
+    </w:p>
+    <w:p/>
+    <w:p>
+      <w:pPr>
+        <w:pStyle w:val="berschrift1"/>
+        <w:numPr>
+          <w:ilvl w:val="0"/>
+          <w:numId w:val="9"/>
+        </w:numPr>
+      </w:pPr>
+      <w:r>
+        <w:t>Optimization</w:t>
+      </w:r>
+    </w:p>
+    <w:p/>
+    <w:p>
+      <w:pPr>
+        <w:pStyle w:val="berschrift1"/>
+        <w:numPr>
+          <w:ilvl w:val="0"/>
+          <w:numId w:val="9"/>
+        </w:numPr>
+      </w:pPr>
+      <w:r>
+        <w:t>Results</w:t>
+      </w:r>
+    </w:p>
+    <w:p/>
+    <w:p/>
+    <w:p>
+      <w:pPr>
+        <w:spacing w:after="0"/>
+        <w:jc w:val="left"/>
+      </w:pPr>
+      <w:r>
+        <w:br w:type="page"/>
+      </w:r>
+    </w:p>
+    <w:p/>
+    <w:p>
+      <w:r>
         <w:t>Things we cann add:</w:t>
       </w:r>
     </w:p>
@@ -3577,7 +3675,7 @@
         <w:szCs w:val="24"/>
         <w:lang w:val="en-GB"/>
       </w:rPr>
-      <w:t>29.10.2024</w:t>
+      <w:t>16.11.2024</w:t>
     </w:r>
     <w:r>
       <w:rPr>
@@ -3955,9 +4053,9 @@
   </w:abstractNum>
   <w:abstractNum w:abstractNumId="3" w15:restartNumberingAfterBreak="0">
     <w:nsid w:val="1FF365C1"/>
-    <w:multiLevelType w:val="hybridMultilevel"/>
-    <w:tmpl w:val="D5C80EF0"/>
-    <w:lvl w:ilvl="0" w:tplc="0407000F">
+    <w:multiLevelType w:val="multilevel"/>
+    <w:tmpl w:val="AEFEE89C"/>
+    <w:lvl w:ilvl="0">
       <w:start w:val="1"/>
       <w:numFmt w:val="decimal"/>
       <w:lvlText w:val="%1."/>
@@ -3966,80 +4064,225 @@
         <w:ind w:left="720" w:hanging="360"/>
       </w:pPr>
     </w:lvl>
-    <w:lvl w:ilvl="1" w:tplc="04070019" w:tentative="1">
-      <w:start w:val="1"/>
-      <w:numFmt w:val="lowerLetter"/>
-      <w:lvlText w:val="%2."/>
-      <w:lvlJc w:val="left"/>
-      <w:pPr>
-        <w:ind w:left="1440" w:hanging="360"/>
-      </w:pPr>
-    </w:lvl>
-    <w:lvl w:ilvl="2" w:tplc="0407001B" w:tentative="1">
-      <w:start w:val="1"/>
-      <w:numFmt w:val="lowerRoman"/>
-      <w:lvlText w:val="%3."/>
-      <w:lvlJc w:val="right"/>
-      <w:pPr>
-        <w:ind w:left="2160" w:hanging="180"/>
-      </w:pPr>
-    </w:lvl>
-    <w:lvl w:ilvl="3" w:tplc="0407000F" w:tentative="1">
+    <w:lvl w:ilvl="1">
       <w:start w:val="1"/>
       <w:numFmt w:val="decimal"/>
-      <w:lvlText w:val="%4."/>
-      <w:lvlJc w:val="left"/>
-      <w:pPr>
-        <w:ind w:left="2880" w:hanging="360"/>
-      </w:pPr>
-    </w:lvl>
-    <w:lvl w:ilvl="4" w:tplc="04070019" w:tentative="1">
-      <w:start w:val="1"/>
-      <w:numFmt w:val="lowerLetter"/>
-      <w:lvlText w:val="%5."/>
-      <w:lvlJc w:val="left"/>
-      <w:pPr>
-        <w:ind w:left="3600" w:hanging="360"/>
-      </w:pPr>
-    </w:lvl>
-    <w:lvl w:ilvl="5" w:tplc="0407001B" w:tentative="1">
-      <w:start w:val="1"/>
-      <w:numFmt w:val="lowerRoman"/>
-      <w:lvlText w:val="%6."/>
-      <w:lvlJc w:val="right"/>
-      <w:pPr>
-        <w:ind w:left="4320" w:hanging="180"/>
-      </w:pPr>
-    </w:lvl>
-    <w:lvl w:ilvl="6" w:tplc="0407000F" w:tentative="1">
+      <w:isLgl/>
+      <w:lvlText w:val="%1.%2."/>
+      <w:lvlJc w:val="left"/>
+      <w:pPr>
+        <w:ind w:left="1080" w:hanging="720"/>
+      </w:pPr>
+      <w:rPr>
+        <w:rFonts w:hint="default"/>
+      </w:rPr>
+    </w:lvl>
+    <w:lvl w:ilvl="2">
       <w:start w:val="1"/>
       <w:numFmt w:val="decimal"/>
-      <w:lvlText w:val="%7."/>
-      <w:lvlJc w:val="left"/>
-      <w:pPr>
-        <w:ind w:left="5040" w:hanging="360"/>
-      </w:pPr>
-    </w:lvl>
-    <w:lvl w:ilvl="7" w:tplc="04070019" w:tentative="1">
-      <w:start w:val="1"/>
-      <w:numFmt w:val="lowerLetter"/>
-      <w:lvlText w:val="%8."/>
-      <w:lvlJc w:val="left"/>
-      <w:pPr>
-        <w:ind w:left="5760" w:hanging="360"/>
-      </w:pPr>
-    </w:lvl>
-    <w:lvl w:ilvl="8" w:tplc="0407001B" w:tentative="1">
-      <w:start w:val="1"/>
-      <w:numFmt w:val="lowerRoman"/>
-      <w:lvlText w:val="%9."/>
-      <w:lvlJc w:val="right"/>
-      <w:pPr>
-        <w:ind w:left="6480" w:hanging="180"/>
-      </w:pPr>
+      <w:isLgl/>
+      <w:lvlText w:val="%1.%2.%3."/>
+      <w:lvlJc w:val="left"/>
+      <w:pPr>
+        <w:ind w:left="1080" w:hanging="720"/>
+      </w:pPr>
+      <w:rPr>
+        <w:rFonts w:hint="default"/>
+      </w:rPr>
+    </w:lvl>
+    <w:lvl w:ilvl="3">
+      <w:start w:val="1"/>
+      <w:numFmt w:val="decimal"/>
+      <w:isLgl/>
+      <w:lvlText w:val="%1.%2.%3.%4."/>
+      <w:lvlJc w:val="left"/>
+      <w:pPr>
+        <w:ind w:left="1440" w:hanging="1080"/>
+      </w:pPr>
+      <w:rPr>
+        <w:rFonts w:hint="default"/>
+      </w:rPr>
+    </w:lvl>
+    <w:lvl w:ilvl="4">
+      <w:start w:val="1"/>
+      <w:numFmt w:val="decimal"/>
+      <w:isLgl/>
+      <w:lvlText w:val="%1.%2.%3.%4.%5."/>
+      <w:lvlJc w:val="left"/>
+      <w:pPr>
+        <w:ind w:left="1440" w:hanging="1080"/>
+      </w:pPr>
+      <w:rPr>
+        <w:rFonts w:hint="default"/>
+      </w:rPr>
+    </w:lvl>
+    <w:lvl w:ilvl="5">
+      <w:start w:val="1"/>
+      <w:numFmt w:val="decimal"/>
+      <w:isLgl/>
+      <w:lvlText w:val="%1.%2.%3.%4.%5.%6."/>
+      <w:lvlJc w:val="left"/>
+      <w:pPr>
+        <w:ind w:left="1800" w:hanging="1440"/>
+      </w:pPr>
+      <w:rPr>
+        <w:rFonts w:hint="default"/>
+      </w:rPr>
+    </w:lvl>
+    <w:lvl w:ilvl="6">
+      <w:start w:val="1"/>
+      <w:numFmt w:val="decimal"/>
+      <w:isLgl/>
+      <w:lvlText w:val="%1.%2.%3.%4.%5.%6.%7."/>
+      <w:lvlJc w:val="left"/>
+      <w:pPr>
+        <w:ind w:left="2160" w:hanging="1800"/>
+      </w:pPr>
+      <w:rPr>
+        <w:rFonts w:hint="default"/>
+      </w:rPr>
+    </w:lvl>
+    <w:lvl w:ilvl="7">
+      <w:start w:val="1"/>
+      <w:numFmt w:val="decimal"/>
+      <w:isLgl/>
+      <w:lvlText w:val="%1.%2.%3.%4.%5.%6.%7.%8."/>
+      <w:lvlJc w:val="left"/>
+      <w:pPr>
+        <w:ind w:left="2160" w:hanging="1800"/>
+      </w:pPr>
+      <w:rPr>
+        <w:rFonts w:hint="default"/>
+      </w:rPr>
+    </w:lvl>
+    <w:lvl w:ilvl="8">
+      <w:start w:val="1"/>
+      <w:numFmt w:val="decimal"/>
+      <w:isLgl/>
+      <w:lvlText w:val="%1.%2.%3.%4.%5.%6.%7.%8.%9."/>
+      <w:lvlJc w:val="left"/>
+      <w:pPr>
+        <w:ind w:left="2520" w:hanging="2160"/>
+      </w:pPr>
+      <w:rPr>
+        <w:rFonts w:hint="default"/>
+      </w:rPr>
     </w:lvl>
   </w:abstractNum>
   <w:abstractNum w:abstractNumId="4" w15:restartNumberingAfterBreak="0">
+    <w:nsid w:val="33A9202D"/>
+    <w:multiLevelType w:val="multilevel"/>
+    <w:tmpl w:val="2D7C414A"/>
+    <w:lvl w:ilvl="0">
+      <w:start w:val="1"/>
+      <w:numFmt w:val="decimal"/>
+      <w:lvlText w:val="%1."/>
+      <w:lvlJc w:val="left"/>
+      <w:pPr>
+        <w:ind w:left="432" w:hanging="432"/>
+      </w:pPr>
+      <w:rPr>
+        <w:rFonts w:hint="default"/>
+      </w:rPr>
+    </w:lvl>
+    <w:lvl w:ilvl="1">
+      <w:start w:val="1"/>
+      <w:numFmt w:val="decimal"/>
+      <w:lvlText w:val="%1.%2."/>
+      <w:lvlJc w:val="left"/>
+      <w:pPr>
+        <w:ind w:left="720" w:hanging="720"/>
+      </w:pPr>
+      <w:rPr>
+        <w:rFonts w:hint="default"/>
+      </w:rPr>
+    </w:lvl>
+    <w:lvl w:ilvl="2">
+      <w:start w:val="1"/>
+      <w:numFmt w:val="decimal"/>
+      <w:lvlText w:val="%1.%2.%3."/>
+      <w:lvlJc w:val="left"/>
+      <w:pPr>
+        <w:ind w:left="720" w:hanging="720"/>
+      </w:pPr>
+      <w:rPr>
+        <w:rFonts w:hint="default"/>
+      </w:rPr>
+    </w:lvl>
+    <w:lvl w:ilvl="3">
+      <w:start w:val="1"/>
+      <w:numFmt w:val="decimal"/>
+      <w:lvlText w:val="%1.%2.%3.%4."/>
+      <w:lvlJc w:val="left"/>
+      <w:pPr>
+        <w:ind w:left="1080" w:hanging="1080"/>
+      </w:pPr>
+      <w:rPr>
+        <w:rFonts w:hint="default"/>
+      </w:rPr>
+    </w:lvl>
+    <w:lvl w:ilvl="4">
+      <w:start w:val="1"/>
+      <w:numFmt w:val="decimal"/>
+      <w:lvlText w:val="%1.%2.%3.%4.%5."/>
+      <w:lvlJc w:val="left"/>
+      <w:pPr>
+        <w:ind w:left="1080" w:hanging="1080"/>
+      </w:pPr>
+      <w:rPr>
+        <w:rFonts w:hint="default"/>
+      </w:rPr>
+    </w:lvl>
+    <w:lvl w:ilvl="5">
+      <w:start w:val="1"/>
+      <w:numFmt w:val="decimal"/>
+      <w:lvlText w:val="%1.%2.%3.%4.%5.%6."/>
+      <w:lvlJc w:val="left"/>
+      <w:pPr>
+        <w:ind w:left="1440" w:hanging="1440"/>
+      </w:pPr>
+      <w:rPr>
+        <w:rFonts w:hint="default"/>
+      </w:rPr>
+    </w:lvl>
+    <w:lvl w:ilvl="6">
+      <w:start w:val="1"/>
+      <w:numFmt w:val="decimal"/>
+      <w:lvlText w:val="%1.%2.%3.%4.%5.%6.%7."/>
+      <w:lvlJc w:val="left"/>
+      <w:pPr>
+        <w:ind w:left="1800" w:hanging="1800"/>
+      </w:pPr>
+      <w:rPr>
+        <w:rFonts w:hint="default"/>
+      </w:rPr>
+    </w:lvl>
+    <w:lvl w:ilvl="7">
+      <w:start w:val="1"/>
+      <w:numFmt w:val="decimal"/>
+      <w:lvlText w:val="%1.%2.%3.%4.%5.%6.%7.%8."/>
+      <w:lvlJc w:val="left"/>
+      <w:pPr>
+        <w:ind w:left="1800" w:hanging="1800"/>
+      </w:pPr>
+      <w:rPr>
+        <w:rFonts w:hint="default"/>
+      </w:rPr>
+    </w:lvl>
+    <w:lvl w:ilvl="8">
+      <w:start w:val="1"/>
+      <w:numFmt w:val="decimal"/>
+      <w:lvlText w:val="%1.%2.%3.%4.%5.%6.%7.%8.%9."/>
+      <w:lvlJc w:val="left"/>
+      <w:pPr>
+        <w:ind w:left="2160" w:hanging="2160"/>
+      </w:pPr>
+      <w:rPr>
+        <w:rFonts w:hint="default"/>
+      </w:rPr>
+    </w:lvl>
+  </w:abstractNum>
+  <w:abstractNum w:abstractNumId="5" w15:restartNumberingAfterBreak="0">
     <w:nsid w:val="3C6108DB"/>
     <w:multiLevelType w:val="hybridMultilevel"/>
     <w:tmpl w:val="67C2DFE4"/>
@@ -4128,7 +4371,7 @@
       </w:pPr>
     </w:lvl>
   </w:abstractNum>
-  <w:abstractNum w:abstractNumId="5" w15:restartNumberingAfterBreak="0">
+  <w:abstractNum w:abstractNumId="6" w15:restartNumberingAfterBreak="0">
     <w:nsid w:val="3EAB6778"/>
     <w:multiLevelType w:val="hybridMultilevel"/>
     <w:tmpl w:val="0C28B0E2"/>
@@ -4240,7 +4483,7 @@
       </w:rPr>
     </w:lvl>
   </w:abstractNum>
-  <w:abstractNum w:abstractNumId="6" w15:restartNumberingAfterBreak="0">
+  <w:abstractNum w:abstractNumId="7" w15:restartNumberingAfterBreak="0">
     <w:nsid w:val="429931A4"/>
     <w:multiLevelType w:val="hybridMultilevel"/>
     <w:tmpl w:val="ED383098"/>
@@ -4329,7 +4572,7 @@
       </w:pPr>
     </w:lvl>
   </w:abstractNum>
-  <w:abstractNum w:abstractNumId="7" w15:restartNumberingAfterBreak="0">
+  <w:abstractNum w:abstractNumId="8" w15:restartNumberingAfterBreak="0">
     <w:nsid w:val="6F0C6DF1"/>
     <w:multiLevelType w:val="hybridMultilevel"/>
     <w:tmpl w:val="0396D0DE"/>
@@ -4441,7 +4684,7 @@
       </w:rPr>
     </w:lvl>
   </w:abstractNum>
-  <w:abstractNum w:abstractNumId="8" w15:restartNumberingAfterBreak="0">
+  <w:abstractNum w:abstractNumId="9" w15:restartNumberingAfterBreak="0">
     <w:nsid w:val="70497007"/>
     <w:multiLevelType w:val="hybridMultilevel"/>
     <w:tmpl w:val="A45A9224"/>
@@ -4530,7 +4773,7 @@
       </w:pPr>
     </w:lvl>
   </w:abstractNum>
-  <w:abstractNum w:abstractNumId="9" w15:restartNumberingAfterBreak="0">
+  <w:abstractNum w:abstractNumId="10" w15:restartNumberingAfterBreak="0">
     <w:nsid w:val="74054063"/>
     <w:multiLevelType w:val="hybridMultilevel"/>
     <w:tmpl w:val="E51867B2"/>
@@ -4647,31 +4890,34 @@
     <w:abstractNumId w:val="0"/>
   </w:num>
   <w:num w:numId="2" w16cid:durableId="113907654">
-    <w:abstractNumId w:val="4"/>
+    <w:abstractNumId w:val="5"/>
   </w:num>
   <w:num w:numId="3" w16cid:durableId="1923639839">
-    <w:abstractNumId w:val="6"/>
+    <w:abstractNumId w:val="7"/>
   </w:num>
   <w:num w:numId="4" w16cid:durableId="1483041847">
-    <w:abstractNumId w:val="8"/>
+    <w:abstractNumId w:val="9"/>
   </w:num>
   <w:num w:numId="5" w16cid:durableId="1756895029">
-    <w:abstractNumId w:val="7"/>
+    <w:abstractNumId w:val="8"/>
   </w:num>
   <w:num w:numId="6" w16cid:durableId="574626716">
     <w:abstractNumId w:val="2"/>
   </w:num>
   <w:num w:numId="7" w16cid:durableId="183638075">
-    <w:abstractNumId w:val="5"/>
+    <w:abstractNumId w:val="6"/>
   </w:num>
   <w:num w:numId="8" w16cid:durableId="1235623084">
-    <w:abstractNumId w:val="9"/>
+    <w:abstractNumId w:val="10"/>
   </w:num>
   <w:num w:numId="9" w16cid:durableId="1122069595">
     <w:abstractNumId w:val="3"/>
   </w:num>
   <w:num w:numId="10" w16cid:durableId="90323478">
     <w:abstractNumId w:val="1"/>
+  </w:num>
+  <w:num w:numId="11" w16cid:durableId="237138046">
+    <w:abstractNumId w:val="4"/>
   </w:num>
 </w:numbering>
 </file>

</xml_diff>

<commit_message>
Saved as much as possible from clipboard
</commit_message>
<xml_diff>
--- a/doc/Photovoltaik_power_optimization_Leander_Merbecks.docx
+++ b/doc/Photovoltaik_power_optimization_Leander_Merbecks.docx
@@ -1634,25 +1634,6 @@
           <mc:Fallback>
             <w:pict>
               <v:group w14:anchorId="43328011" id="Zeichenbereich 2" o:spid="_x0000_s1026" editas="canvas" style="width:425.2pt;height:212.5pt;mso-position-horizontal-relative:char;mso-position-vertical-relative:line" coordsize="54000,26987" o:gfxdata="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">
-                <v:shapetype id="_x0000_t75" coordsize="21600,21600" o:spt="75" o:preferrelative="t" path="m@4@5l@4@11@9@11@9@5xe" filled="f" stroked="f">
-                  <v:stroke joinstyle="miter"/>
-                  <v:formulas>
-                    <v:f eqn="if lineDrawn pixelLineWidth 0"/>
-                    <v:f eqn="sum @0 1 0"/>
-                    <v:f eqn="sum 0 0 @1"/>
-                    <v:f eqn="prod @2 1 2"/>
-                    <v:f eqn="prod @3 21600 pixelWidth"/>
-                    <v:f eqn="prod @3 21600 pixelHeight"/>
-                    <v:f eqn="sum @0 0 1"/>
-                    <v:f eqn="prod @6 1 2"/>
-                    <v:f eqn="prod @7 21600 pixelWidth"/>
-                    <v:f eqn="sum @8 21600 0"/>
-                    <v:f eqn="prod @7 21600 pixelHeight"/>
-                    <v:f eqn="sum @10 21600 0"/>
-                  </v:formulas>
-                  <v:path o:extrusionok="f" gradientshapeok="t" o:connecttype="rect"/>
-                  <o:lock v:ext="edit" aspectratio="t"/>
-                </v:shapetype>
                 <v:shape id="_x0000_s1027" type="#_x0000_t75" style="position:absolute;width:54000;height:26987;visibility:visible;mso-wrap-style:square" filled="t">
                   <v:fill o:detectmouseclick="t"/>
                   <v:path o:connecttype="none"/>
@@ -2402,14 +2383,7 @@
                     <w:rFonts w:ascii="Cambria Math" w:hAnsi="Cambria Math"/>
                     <w:lang w:val="en-US"/>
                   </w:rPr>
-                  <m:t>51.458069 °</m:t>
-                </m:r>
-                <m:r>
-                  <w:rPr>
-                    <w:rFonts w:ascii="Cambria Math" w:hAnsi="Cambria Math"/>
-                    <w:lang w:val="en-US"/>
-                  </w:rPr>
-                  <m:t>N</m:t>
+                  <m:t>51.458069 °N</m:t>
                 </m:r>
               </m:oMath>
             </m:oMathPara>
@@ -4764,31 +4738,7 @@
         <w:rPr>
           <w:lang w:val="en-US"/>
         </w:rPr>
-        <w:t xml:space="preserve"> of the sun are time dependent</w:t>
-      </w:r>
-      <w:r>
-        <w:rPr>
-          <w:lang w:val="en-US"/>
-        </w:rPr>
-        <w:t xml:space="preserve"> and thus this model</w:t>
-      </w:r>
-      <w:r>
-        <w:rPr>
-          <w:lang w:val="en-US"/>
-        </w:rPr>
-        <w:t xml:space="preserve"> requires ephemeris data of the sun for all investigated times</w:t>
-      </w:r>
-      <w:r>
-        <w:rPr>
-          <w:lang w:val="en-US"/>
-        </w:rPr>
-        <w:t xml:space="preserve"> relative to a position on earth</w:t>
-      </w:r>
-      <w:r>
-        <w:rPr>
-          <w:lang w:val="en-US"/>
-        </w:rPr>
-        <w:t xml:space="preserve">. </w:t>
+        <w:t xml:space="preserve"> of the sun are time dependent and thus this model requires ephemeris data of the sun for all investigated times relative to a position on earth. </w:t>
       </w:r>
     </w:p>
     <w:p>
@@ -7329,6 +7279,1323 @@
         <w:br w:type="page"/>
       </w:r>
     </w:p>
+    <w:p>
+      <w:pPr>
+        <w:spacing w:after="0"/>
+        <w:jc w:val="left"/>
+      </w:pPr>
+      <w:r>
+        <w:lastRenderedPageBreak/>
+        <w:t>Stuff I recovered from clipboard:</w:t>
+      </w:r>
+    </w:p>
+    <w:p>
+      <w:pPr>
+        <w:spacing w:after="0"/>
+        <w:jc w:val="left"/>
+      </w:pPr>
+      <w:r>
+        <w:t xml:space="preserve">-        If the combined power is </w:t>
+      </w:r>
+      <w:r>
+        <w:drawing>
+          <wp:inline distT="0" distB="0" distL="0" distR="0" wp14:anchorId="6A2F8247" wp14:editId="56D2FD18">
+            <wp:extent cx="666750" cy="182880"/>
+            <wp:effectExtent l="0" t="0" r="0" b="7620"/>
+            <wp:docPr id="2028044992" name="Grafik 69"/>
+            <wp:cNvGraphicFramePr>
+              <a:graphicFrameLocks xmlns:a="http://schemas.openxmlformats.org/drawingml/2006/main" noChangeAspect="1"/>
+            </wp:cNvGraphicFramePr>
+            <a:graphic xmlns:a="http://schemas.openxmlformats.org/drawingml/2006/main">
+              <a:graphicData uri="http://schemas.openxmlformats.org/drawingml/2006/picture">
+                <pic:pic xmlns:pic="http://schemas.openxmlformats.org/drawingml/2006/picture">
+                  <pic:nvPicPr>
+                    <pic:cNvPr id="0" name="Picture 46"/>
+                    <pic:cNvPicPr>
+                      <a:picLocks noChangeAspect="1" noChangeArrowheads="1"/>
+                    </pic:cNvPicPr>
+                  </pic:nvPicPr>
+                  <pic:blipFill>
+                    <a:blip r:embed="rId16" cstate="print">
+                      <a:extLst>
+                        <a:ext uri="{28A0092B-C50C-407E-A947-70E740481C1C}">
+                          <a14:useLocalDpi xmlns:a14="http://schemas.microsoft.com/office/drawing/2010/main" val="0"/>
+                        </a:ext>
+                      </a:extLst>
+                    </a:blip>
+                    <a:srcRect/>
+                    <a:stretch>
+                      <a:fillRect/>
+                    </a:stretch>
+                  </pic:blipFill>
+                  <pic:spPr bwMode="auto">
+                    <a:xfrm>
+                      <a:off x="0" y="0"/>
+                      <a:ext cx="666750" cy="182880"/>
+                    </a:xfrm>
+                    <a:prstGeom prst="rect">
+                      <a:avLst/>
+                    </a:prstGeom>
+                    <a:noFill/>
+                    <a:ln>
+                      <a:noFill/>
+                    </a:ln>
+                  </pic:spPr>
+                </pic:pic>
+              </a:graphicData>
+            </a:graphic>
+          </wp:inline>
+        </w:drawing>
+      </w:r>
+      <w:r>
+        <w:t xml:space="preserve"> the PVS supplies too little power to cover demands and the battery should be drained, if enough charge is present. Because the battery power cannot be directly formulated we first define a potential power </w:t>
+      </w:r>
+      <w:r>
+        <w:drawing>
+          <wp:inline distT="0" distB="0" distL="0" distR="0" wp14:anchorId="3BA5D12F" wp14:editId="5B06957C">
+            <wp:extent cx="152400" cy="182880"/>
+            <wp:effectExtent l="0" t="0" r="0" b="7620"/>
+            <wp:docPr id="1149733145" name="Grafik 68"/>
+            <wp:cNvGraphicFramePr>
+              <a:graphicFrameLocks xmlns:a="http://schemas.openxmlformats.org/drawingml/2006/main" noChangeAspect="1"/>
+            </wp:cNvGraphicFramePr>
+            <a:graphic xmlns:a="http://schemas.openxmlformats.org/drawingml/2006/main">
+              <a:graphicData uri="http://schemas.openxmlformats.org/drawingml/2006/picture">
+                <pic:pic xmlns:pic="http://schemas.openxmlformats.org/drawingml/2006/picture">
+                  <pic:nvPicPr>
+                    <pic:cNvPr id="0" name="Picture 47"/>
+                    <pic:cNvPicPr>
+                      <a:picLocks noChangeAspect="1" noChangeArrowheads="1"/>
+                    </pic:cNvPicPr>
+                  </pic:nvPicPr>
+                  <pic:blipFill>
+                    <a:blip r:embed="rId17" cstate="print">
+                      <a:extLst>
+                        <a:ext uri="{28A0092B-C50C-407E-A947-70E740481C1C}">
+                          <a14:useLocalDpi xmlns:a14="http://schemas.microsoft.com/office/drawing/2010/main" val="0"/>
+                        </a:ext>
+                      </a:extLst>
+                    </a:blip>
+                    <a:srcRect/>
+                    <a:stretch>
+                      <a:fillRect/>
+                    </a:stretch>
+                  </pic:blipFill>
+                  <pic:spPr bwMode="auto">
+                    <a:xfrm>
+                      <a:off x="0" y="0"/>
+                      <a:ext cx="152400" cy="182880"/>
+                    </a:xfrm>
+                    <a:prstGeom prst="rect">
+                      <a:avLst/>
+                    </a:prstGeom>
+                    <a:noFill/>
+                    <a:ln>
+                      <a:noFill/>
+                    </a:ln>
+                  </pic:spPr>
+                </pic:pic>
+              </a:graphicData>
+            </a:graphic>
+          </wp:inline>
+        </w:drawing>
+      </w:r>
+      <w:r>
+        <w:t>:</w:t>
+      </w:r>
+    </w:p>
+    <w:p>
+      <w:pPr>
+        <w:spacing w:after="0"/>
+        <w:jc w:val="left"/>
+      </w:pPr>
+      <w:r>
+        <w:drawing>
+          <wp:inline distT="0" distB="0" distL="0" distR="0" wp14:anchorId="6356C76C" wp14:editId="1CD13D20">
+            <wp:extent cx="1600200" cy="190500"/>
+            <wp:effectExtent l="0" t="0" r="0" b="0"/>
+            <wp:docPr id="680919635" name="Grafik 67" descr="Ein Bild, das Schrift, Screenshot, Grafiken, Text enthält.&#10;&#10;Automatisch generierte Beschreibung"/>
+            <wp:cNvGraphicFramePr>
+              <a:graphicFrameLocks xmlns:a="http://schemas.openxmlformats.org/drawingml/2006/main" noChangeAspect="1"/>
+            </wp:cNvGraphicFramePr>
+            <a:graphic xmlns:a="http://schemas.openxmlformats.org/drawingml/2006/main">
+              <a:graphicData uri="http://schemas.openxmlformats.org/drawingml/2006/picture">
+                <pic:pic xmlns:pic="http://schemas.openxmlformats.org/drawingml/2006/picture">
+                  <pic:nvPicPr>
+                    <pic:cNvPr id="680919635" name="Grafik 67" descr="Ein Bild, das Schrift, Screenshot, Grafiken, Text enthält.&#10;&#10;Automatisch generierte Beschreibung"/>
+                    <pic:cNvPicPr>
+                      <a:picLocks noChangeAspect="1" noChangeArrowheads="1"/>
+                    </pic:cNvPicPr>
+                  </pic:nvPicPr>
+                  <pic:blipFill>
+                    <a:blip r:embed="rId18" cstate="print">
+                      <a:extLst>
+                        <a:ext uri="{28A0092B-C50C-407E-A947-70E740481C1C}">
+                          <a14:useLocalDpi xmlns:a14="http://schemas.microsoft.com/office/drawing/2010/main" val="0"/>
+                        </a:ext>
+                      </a:extLst>
+                    </a:blip>
+                    <a:srcRect/>
+                    <a:stretch>
+                      <a:fillRect/>
+                    </a:stretch>
+                  </pic:blipFill>
+                  <pic:spPr bwMode="auto">
+                    <a:xfrm>
+                      <a:off x="0" y="0"/>
+                      <a:ext cx="1600200" cy="190500"/>
+                    </a:xfrm>
+                    <a:prstGeom prst="rect">
+                      <a:avLst/>
+                    </a:prstGeom>
+                    <a:noFill/>
+                    <a:ln>
+                      <a:noFill/>
+                    </a:ln>
+                  </pic:spPr>
+                </pic:pic>
+              </a:graphicData>
+            </a:graphic>
+          </wp:inline>
+        </w:drawing>
+      </w:r>
+    </w:p>
+    <w:p>
+      <w:pPr>
+        <w:spacing w:after="0"/>
+        <w:jc w:val="left"/>
+      </w:pPr>
+      <w:r>
+        <w:t>A discharge increment is defined next:</w:t>
+      </w:r>
+    </w:p>
+    <w:p>
+      <w:pPr>
+        <w:spacing w:after="0"/>
+        <w:jc w:val="left"/>
+      </w:pPr>
+      <w:r>
+        <w:drawing>
+          <wp:inline distT="0" distB="0" distL="0" distR="0" wp14:anchorId="132D61CA" wp14:editId="101D0AB9">
+            <wp:extent cx="807720" cy="182880"/>
+            <wp:effectExtent l="0" t="0" r="0" b="7620"/>
+            <wp:docPr id="1370759808" name="Grafik 66"/>
+            <wp:cNvGraphicFramePr>
+              <a:graphicFrameLocks xmlns:a="http://schemas.openxmlformats.org/drawingml/2006/main" noChangeAspect="1"/>
+            </wp:cNvGraphicFramePr>
+            <a:graphic xmlns:a="http://schemas.openxmlformats.org/drawingml/2006/main">
+              <a:graphicData uri="http://schemas.openxmlformats.org/drawingml/2006/picture">
+                <pic:pic xmlns:pic="http://schemas.openxmlformats.org/drawingml/2006/picture">
+                  <pic:nvPicPr>
+                    <pic:cNvPr id="0" name="Picture 49"/>
+                    <pic:cNvPicPr>
+                      <a:picLocks noChangeAspect="1" noChangeArrowheads="1"/>
+                    </pic:cNvPicPr>
+                  </pic:nvPicPr>
+                  <pic:blipFill>
+                    <a:blip r:embed="rId19" cstate="print">
+                      <a:extLst>
+                        <a:ext uri="{28A0092B-C50C-407E-A947-70E740481C1C}">
+                          <a14:useLocalDpi xmlns:a14="http://schemas.microsoft.com/office/drawing/2010/main" val="0"/>
+                        </a:ext>
+                      </a:extLst>
+                    </a:blip>
+                    <a:srcRect/>
+                    <a:stretch>
+                      <a:fillRect/>
+                    </a:stretch>
+                  </pic:blipFill>
+                  <pic:spPr bwMode="auto">
+                    <a:xfrm>
+                      <a:off x="0" y="0"/>
+                      <a:ext cx="807720" cy="182880"/>
+                    </a:xfrm>
+                    <a:prstGeom prst="rect">
+                      <a:avLst/>
+                    </a:prstGeom>
+                    <a:noFill/>
+                    <a:ln>
+                      <a:noFill/>
+                    </a:ln>
+                  </pic:spPr>
+                </pic:pic>
+              </a:graphicData>
+            </a:graphic>
+          </wp:inline>
+        </w:drawing>
+      </w:r>
+    </w:p>
+    <w:p>
+      <w:pPr>
+        <w:spacing w:after="0"/>
+        <w:jc w:val="left"/>
+      </w:pPr>
+      <w:r>
+        <w:t>Now another condition has to be evaluated:</w:t>
+      </w:r>
+    </w:p>
+    <w:p>
+      <w:pPr>
+        <w:spacing w:after="0"/>
+        <w:jc w:val="left"/>
+      </w:pPr>
+      <w:r>
+        <w:t xml:space="preserve">o   If the battery charge in the previous time step </w:t>
+      </w:r>
+      <w:r>
+        <w:drawing>
+          <wp:inline distT="0" distB="0" distL="0" distR="0" wp14:anchorId="4F0D36E8" wp14:editId="3587DD3C">
+            <wp:extent cx="925830" cy="182880"/>
+            <wp:effectExtent l="0" t="0" r="7620" b="7620"/>
+            <wp:docPr id="1019134425" name="Grafik 65"/>
+            <wp:cNvGraphicFramePr>
+              <a:graphicFrameLocks xmlns:a="http://schemas.openxmlformats.org/drawingml/2006/main" noChangeAspect="1"/>
+            </wp:cNvGraphicFramePr>
+            <a:graphic xmlns:a="http://schemas.openxmlformats.org/drawingml/2006/main">
+              <a:graphicData uri="http://schemas.openxmlformats.org/drawingml/2006/picture">
+                <pic:pic xmlns:pic="http://schemas.openxmlformats.org/drawingml/2006/picture">
+                  <pic:nvPicPr>
+                    <pic:cNvPr id="0" name="Picture 50"/>
+                    <pic:cNvPicPr>
+                      <a:picLocks noChangeAspect="1" noChangeArrowheads="1"/>
+                    </pic:cNvPicPr>
+                  </pic:nvPicPr>
+                  <pic:blipFill>
+                    <a:blip r:embed="rId20" cstate="print">
+                      <a:extLst>
+                        <a:ext uri="{28A0092B-C50C-407E-A947-70E740481C1C}">
+                          <a14:useLocalDpi xmlns:a14="http://schemas.microsoft.com/office/drawing/2010/main" val="0"/>
+                        </a:ext>
+                      </a:extLst>
+                    </a:blip>
+                    <a:srcRect/>
+                    <a:stretch>
+                      <a:fillRect/>
+                    </a:stretch>
+                  </pic:blipFill>
+                  <pic:spPr bwMode="auto">
+                    <a:xfrm>
+                      <a:off x="0" y="0"/>
+                      <a:ext cx="925830" cy="182880"/>
+                    </a:xfrm>
+                    <a:prstGeom prst="rect">
+                      <a:avLst/>
+                    </a:prstGeom>
+                    <a:noFill/>
+                    <a:ln>
+                      <a:noFill/>
+                    </a:ln>
+                  </pic:spPr>
+                </pic:pic>
+              </a:graphicData>
+            </a:graphic>
+          </wp:inline>
+        </w:drawing>
+      </w:r>
+      <w:r>
+        <w:t> we may drain the battery and the battery power is:</w:t>
+      </w:r>
+    </w:p>
+    <w:p>
+      <w:pPr>
+        <w:spacing w:after="0"/>
+        <w:jc w:val="left"/>
+      </w:pPr>
+      <w:r>
+        <w:drawing>
+          <wp:inline distT="0" distB="0" distL="0" distR="0" wp14:anchorId="490048C8" wp14:editId="2601530B">
+            <wp:extent cx="742950" cy="182880"/>
+            <wp:effectExtent l="0" t="0" r="0" b="7620"/>
+            <wp:docPr id="1803359244" name="Grafik 64"/>
+            <wp:cNvGraphicFramePr>
+              <a:graphicFrameLocks xmlns:a="http://schemas.openxmlformats.org/drawingml/2006/main" noChangeAspect="1"/>
+            </wp:cNvGraphicFramePr>
+            <a:graphic xmlns:a="http://schemas.openxmlformats.org/drawingml/2006/main">
+              <a:graphicData uri="http://schemas.openxmlformats.org/drawingml/2006/picture">
+                <pic:pic xmlns:pic="http://schemas.openxmlformats.org/drawingml/2006/picture">
+                  <pic:nvPicPr>
+                    <pic:cNvPr id="0" name="Picture 51"/>
+                    <pic:cNvPicPr>
+                      <a:picLocks noChangeAspect="1" noChangeArrowheads="1"/>
+                    </pic:cNvPicPr>
+                  </pic:nvPicPr>
+                  <pic:blipFill>
+                    <a:blip r:embed="rId21" cstate="print">
+                      <a:extLst>
+                        <a:ext uri="{28A0092B-C50C-407E-A947-70E740481C1C}">
+                          <a14:useLocalDpi xmlns:a14="http://schemas.microsoft.com/office/drawing/2010/main" val="0"/>
+                        </a:ext>
+                      </a:extLst>
+                    </a:blip>
+                    <a:srcRect/>
+                    <a:stretch>
+                      <a:fillRect/>
+                    </a:stretch>
+                  </pic:blipFill>
+                  <pic:spPr bwMode="auto">
+                    <a:xfrm>
+                      <a:off x="0" y="0"/>
+                      <a:ext cx="742950" cy="182880"/>
+                    </a:xfrm>
+                    <a:prstGeom prst="rect">
+                      <a:avLst/>
+                    </a:prstGeom>
+                    <a:noFill/>
+                    <a:ln>
+                      <a:noFill/>
+                    </a:ln>
+                  </pic:spPr>
+                </pic:pic>
+              </a:graphicData>
+            </a:graphic>
+          </wp:inline>
+        </w:drawing>
+      </w:r>
+    </w:p>
+    <w:p>
+      <w:pPr>
+        <w:spacing w:after="0"/>
+        <w:jc w:val="left"/>
+      </w:pPr>
+      <w:r>
+        <w:t>The battery charge can also be updated:</w:t>
+      </w:r>
+    </w:p>
+    <w:p>
+      <w:pPr>
+        <w:spacing w:after="0"/>
+        <w:jc w:val="left"/>
+      </w:pPr>
+      <w:r>
+        <w:drawing>
+          <wp:inline distT="0" distB="0" distL="0" distR="0" wp14:anchorId="2AF50D14" wp14:editId="3DE6E0BF">
+            <wp:extent cx="1504950" cy="182880"/>
+            <wp:effectExtent l="0" t="0" r="0" b="7620"/>
+            <wp:docPr id="1650497190" name="Grafik 63"/>
+            <wp:cNvGraphicFramePr>
+              <a:graphicFrameLocks xmlns:a="http://schemas.openxmlformats.org/drawingml/2006/main" noChangeAspect="1"/>
+            </wp:cNvGraphicFramePr>
+            <a:graphic xmlns:a="http://schemas.openxmlformats.org/drawingml/2006/main">
+              <a:graphicData uri="http://schemas.openxmlformats.org/drawingml/2006/picture">
+                <pic:pic xmlns:pic="http://schemas.openxmlformats.org/drawingml/2006/picture">
+                  <pic:nvPicPr>
+                    <pic:cNvPr id="0" name="Picture 52"/>
+                    <pic:cNvPicPr>
+                      <a:picLocks noChangeAspect="1" noChangeArrowheads="1"/>
+                    </pic:cNvPicPr>
+                  </pic:nvPicPr>
+                  <pic:blipFill>
+                    <a:blip r:embed="rId22" cstate="print">
+                      <a:extLst>
+                        <a:ext uri="{28A0092B-C50C-407E-A947-70E740481C1C}">
+                          <a14:useLocalDpi xmlns:a14="http://schemas.microsoft.com/office/drawing/2010/main" val="0"/>
+                        </a:ext>
+                      </a:extLst>
+                    </a:blip>
+                    <a:srcRect/>
+                    <a:stretch>
+                      <a:fillRect/>
+                    </a:stretch>
+                  </pic:blipFill>
+                  <pic:spPr bwMode="auto">
+                    <a:xfrm>
+                      <a:off x="0" y="0"/>
+                      <a:ext cx="1504950" cy="182880"/>
+                    </a:xfrm>
+                    <a:prstGeom prst="rect">
+                      <a:avLst/>
+                    </a:prstGeom>
+                    <a:noFill/>
+                    <a:ln>
+                      <a:noFill/>
+                    </a:ln>
+                  </pic:spPr>
+                </pic:pic>
+              </a:graphicData>
+            </a:graphic>
+          </wp:inline>
+        </w:drawing>
+      </w:r>
+    </w:p>
+    <w:p>
+      <w:pPr>
+        <w:spacing w:after="0"/>
+        <w:jc w:val="left"/>
+      </w:pPr>
+      <w:r>
+        <w:t xml:space="preserve">o   Otherwise the battery power is set to zero and the charge is not changed: </w:t>
+      </w:r>
+    </w:p>
+    <w:p>
+      <w:pPr>
+        <w:spacing w:after="0"/>
+        <w:jc w:val="left"/>
+      </w:pPr>
+      <w:r>
+        <w:drawing>
+          <wp:inline distT="0" distB="0" distL="0" distR="0" wp14:anchorId="16038BBD" wp14:editId="124B2A18">
+            <wp:extent cx="678180" cy="182880"/>
+            <wp:effectExtent l="0" t="0" r="7620" b="7620"/>
+            <wp:docPr id="1122941202" name="Grafik 62"/>
+            <wp:cNvGraphicFramePr>
+              <a:graphicFrameLocks xmlns:a="http://schemas.openxmlformats.org/drawingml/2006/main" noChangeAspect="1"/>
+            </wp:cNvGraphicFramePr>
+            <a:graphic xmlns:a="http://schemas.openxmlformats.org/drawingml/2006/main">
+              <a:graphicData uri="http://schemas.openxmlformats.org/drawingml/2006/picture">
+                <pic:pic xmlns:pic="http://schemas.openxmlformats.org/drawingml/2006/picture">
+                  <pic:nvPicPr>
+                    <pic:cNvPr id="0" name="Picture 53"/>
+                    <pic:cNvPicPr>
+                      <a:picLocks noChangeAspect="1" noChangeArrowheads="1"/>
+                    </pic:cNvPicPr>
+                  </pic:nvPicPr>
+                  <pic:blipFill>
+                    <a:blip r:embed="rId23" cstate="print">
+                      <a:extLst>
+                        <a:ext uri="{28A0092B-C50C-407E-A947-70E740481C1C}">
+                          <a14:useLocalDpi xmlns:a14="http://schemas.microsoft.com/office/drawing/2010/main" val="0"/>
+                        </a:ext>
+                      </a:extLst>
+                    </a:blip>
+                    <a:srcRect/>
+                    <a:stretch>
+                      <a:fillRect/>
+                    </a:stretch>
+                  </pic:blipFill>
+                  <pic:spPr bwMode="auto">
+                    <a:xfrm>
+                      <a:off x="0" y="0"/>
+                      <a:ext cx="678180" cy="182880"/>
+                    </a:xfrm>
+                    <a:prstGeom prst="rect">
+                      <a:avLst/>
+                    </a:prstGeom>
+                    <a:noFill/>
+                    <a:ln>
+                      <a:noFill/>
+                    </a:ln>
+                  </pic:spPr>
+                </pic:pic>
+              </a:graphicData>
+            </a:graphic>
+          </wp:inline>
+        </w:drawing>
+      </w:r>
+      <w:r>
+        <w:br/>
+      </w:r>
+      <w:r>
+        <w:drawing>
+          <wp:inline distT="0" distB="0" distL="0" distR="0" wp14:anchorId="2114927A" wp14:editId="20153594">
+            <wp:extent cx="1131570" cy="182880"/>
+            <wp:effectExtent l="0" t="0" r="0" b="7620"/>
+            <wp:docPr id="897738760" name="Grafik 61"/>
+            <wp:cNvGraphicFramePr>
+              <a:graphicFrameLocks xmlns:a="http://schemas.openxmlformats.org/drawingml/2006/main" noChangeAspect="1"/>
+            </wp:cNvGraphicFramePr>
+            <a:graphic xmlns:a="http://schemas.openxmlformats.org/drawingml/2006/main">
+              <a:graphicData uri="http://schemas.openxmlformats.org/drawingml/2006/picture">
+                <pic:pic xmlns:pic="http://schemas.openxmlformats.org/drawingml/2006/picture">
+                  <pic:nvPicPr>
+                    <pic:cNvPr id="0" name="Picture 54"/>
+                    <pic:cNvPicPr>
+                      <a:picLocks noChangeAspect="1" noChangeArrowheads="1"/>
+                    </pic:cNvPicPr>
+                  </pic:nvPicPr>
+                  <pic:blipFill>
+                    <a:blip r:embed="rId24" cstate="print">
+                      <a:extLst>
+                        <a:ext uri="{28A0092B-C50C-407E-A947-70E740481C1C}">
+                          <a14:useLocalDpi xmlns:a14="http://schemas.microsoft.com/office/drawing/2010/main" val="0"/>
+                        </a:ext>
+                      </a:extLst>
+                    </a:blip>
+                    <a:srcRect/>
+                    <a:stretch>
+                      <a:fillRect/>
+                    </a:stretch>
+                  </pic:blipFill>
+                  <pic:spPr bwMode="auto">
+                    <a:xfrm>
+                      <a:off x="0" y="0"/>
+                      <a:ext cx="1131570" cy="182880"/>
+                    </a:xfrm>
+                    <a:prstGeom prst="rect">
+                      <a:avLst/>
+                    </a:prstGeom>
+                    <a:noFill/>
+                    <a:ln>
+                      <a:noFill/>
+                    </a:ln>
+                  </pic:spPr>
+                </pic:pic>
+              </a:graphicData>
+            </a:graphic>
+          </wp:inline>
+        </w:drawing>
+      </w:r>
+    </w:p>
+    <w:p>
+      <w:pPr>
+        <w:spacing w:after="0"/>
+        <w:jc w:val="left"/>
+      </w:pPr>
+    </w:p>
+    <w:p>
+      <w:pPr>
+        <w:spacing w:after="0"/>
+        <w:jc w:val="left"/>
+      </w:pPr>
+      <w:r>
+        <w:drawing>
+          <wp:inline distT="0" distB="0" distL="0" distR="0" wp14:anchorId="7591CA8E" wp14:editId="03D5773E">
+            <wp:extent cx="3040380" cy="190500"/>
+            <wp:effectExtent l="0" t="0" r="7620" b="0"/>
+            <wp:docPr id="1654112621" name="Grafik 71"/>
+            <wp:cNvGraphicFramePr>
+              <a:graphicFrameLocks xmlns:a="http://schemas.openxmlformats.org/drawingml/2006/main" noChangeAspect="1"/>
+            </wp:cNvGraphicFramePr>
+            <a:graphic xmlns:a="http://schemas.openxmlformats.org/drawingml/2006/main">
+              <a:graphicData uri="http://schemas.openxmlformats.org/drawingml/2006/picture">
+                <pic:pic xmlns:pic="http://schemas.openxmlformats.org/drawingml/2006/picture">
+                  <pic:nvPicPr>
+                    <pic:cNvPr id="0" name="Picture 69"/>
+                    <pic:cNvPicPr>
+                      <a:picLocks noChangeAspect="1" noChangeArrowheads="1"/>
+                    </pic:cNvPicPr>
+                  </pic:nvPicPr>
+                  <pic:blipFill>
+                    <a:blip r:embed="rId25" cstate="print">
+                      <a:extLst>
+                        <a:ext uri="{28A0092B-C50C-407E-A947-70E740481C1C}">
+                          <a14:useLocalDpi xmlns:a14="http://schemas.microsoft.com/office/drawing/2010/main" val="0"/>
+                        </a:ext>
+                      </a:extLst>
+                    </a:blip>
+                    <a:srcRect/>
+                    <a:stretch>
+                      <a:fillRect/>
+                    </a:stretch>
+                  </pic:blipFill>
+                  <pic:spPr bwMode="auto">
+                    <a:xfrm>
+                      <a:off x="0" y="0"/>
+                      <a:ext cx="3040380" cy="190500"/>
+                    </a:xfrm>
+                    <a:prstGeom prst="rect">
+                      <a:avLst/>
+                    </a:prstGeom>
+                    <a:noFill/>
+                    <a:ln>
+                      <a:noFill/>
+                    </a:ln>
+                  </pic:spPr>
+                </pic:pic>
+              </a:graphicData>
+            </a:graphic>
+          </wp:inline>
+        </w:drawing>
+      </w:r>
+    </w:p>
+    <w:p>
+      <w:pPr>
+        <w:spacing w:after="0"/>
+        <w:jc w:val="left"/>
+      </w:pPr>
+    </w:p>
+    <w:p>
+      <w:pPr>
+        <w:spacing w:after="0"/>
+        <w:jc w:val="left"/>
+      </w:pPr>
+      <w:r>
+        <w:t>the PVS supplies more power than needed and the battery can be charged.</w:t>
+      </w:r>
+    </w:p>
+    <w:p>
+      <w:pPr>
+        <w:spacing w:after="0"/>
+        <w:jc w:val="left"/>
+      </w:pPr>
+    </w:p>
+    <w:p>
+      <w:pPr>
+        <w:spacing w:after="0"/>
+        <w:jc w:val="left"/>
+      </w:pPr>
+      <w:r>
+        <w:drawing>
+          <wp:inline distT="0" distB="0" distL="0" distR="0" wp14:anchorId="278EA263" wp14:editId="226820A0">
+            <wp:extent cx="678180" cy="182880"/>
+            <wp:effectExtent l="0" t="0" r="7620" b="7620"/>
+            <wp:docPr id="779640154" name="Grafik 75"/>
+            <wp:cNvGraphicFramePr>
+              <a:graphicFrameLocks xmlns:a="http://schemas.openxmlformats.org/drawingml/2006/main" noChangeAspect="1"/>
+            </wp:cNvGraphicFramePr>
+            <a:graphic xmlns:a="http://schemas.openxmlformats.org/drawingml/2006/main">
+              <a:graphicData uri="http://schemas.openxmlformats.org/drawingml/2006/picture">
+                <pic:pic xmlns:pic="http://schemas.openxmlformats.org/drawingml/2006/picture">
+                  <pic:nvPicPr>
+                    <pic:cNvPr id="0" name="Picture 81"/>
+                    <pic:cNvPicPr>
+                      <a:picLocks noChangeAspect="1" noChangeArrowheads="1"/>
+                    </pic:cNvPicPr>
+                  </pic:nvPicPr>
+                  <pic:blipFill>
+                    <a:blip r:embed="rId23" cstate="print">
+                      <a:extLst>
+                        <a:ext uri="{28A0092B-C50C-407E-A947-70E740481C1C}">
+                          <a14:useLocalDpi xmlns:a14="http://schemas.microsoft.com/office/drawing/2010/main" val="0"/>
+                        </a:ext>
+                      </a:extLst>
+                    </a:blip>
+                    <a:srcRect/>
+                    <a:stretch>
+                      <a:fillRect/>
+                    </a:stretch>
+                  </pic:blipFill>
+                  <pic:spPr bwMode="auto">
+                    <a:xfrm>
+                      <a:off x="0" y="0"/>
+                      <a:ext cx="678180" cy="182880"/>
+                    </a:xfrm>
+                    <a:prstGeom prst="rect">
+                      <a:avLst/>
+                    </a:prstGeom>
+                    <a:noFill/>
+                    <a:ln>
+                      <a:noFill/>
+                    </a:ln>
+                  </pic:spPr>
+                </pic:pic>
+              </a:graphicData>
+            </a:graphic>
+          </wp:inline>
+        </w:drawing>
+      </w:r>
+      <w:r>
+        <w:br/>
+      </w:r>
+      <w:r>
+        <w:drawing>
+          <wp:inline distT="0" distB="0" distL="0" distR="0" wp14:anchorId="25F86C22" wp14:editId="164870D6">
+            <wp:extent cx="1131570" cy="182880"/>
+            <wp:effectExtent l="0" t="0" r="0" b="7620"/>
+            <wp:docPr id="1127141536" name="Grafik 74"/>
+            <wp:cNvGraphicFramePr>
+              <a:graphicFrameLocks xmlns:a="http://schemas.openxmlformats.org/drawingml/2006/main" noChangeAspect="1"/>
+            </wp:cNvGraphicFramePr>
+            <a:graphic xmlns:a="http://schemas.openxmlformats.org/drawingml/2006/main">
+              <a:graphicData uri="http://schemas.openxmlformats.org/drawingml/2006/picture">
+                <pic:pic xmlns:pic="http://schemas.openxmlformats.org/drawingml/2006/picture">
+                  <pic:nvPicPr>
+                    <pic:cNvPr id="0" name="Picture 82"/>
+                    <pic:cNvPicPr>
+                      <a:picLocks noChangeAspect="1" noChangeArrowheads="1"/>
+                    </pic:cNvPicPr>
+                  </pic:nvPicPr>
+                  <pic:blipFill>
+                    <a:blip r:embed="rId24" cstate="print">
+                      <a:extLst>
+                        <a:ext uri="{28A0092B-C50C-407E-A947-70E740481C1C}">
+                          <a14:useLocalDpi xmlns:a14="http://schemas.microsoft.com/office/drawing/2010/main" val="0"/>
+                        </a:ext>
+                      </a:extLst>
+                    </a:blip>
+                    <a:srcRect/>
+                    <a:stretch>
+                      <a:fillRect/>
+                    </a:stretch>
+                  </pic:blipFill>
+                  <pic:spPr bwMode="auto">
+                    <a:xfrm>
+                      <a:off x="0" y="0"/>
+                      <a:ext cx="1131570" cy="182880"/>
+                    </a:xfrm>
+                    <a:prstGeom prst="rect">
+                      <a:avLst/>
+                    </a:prstGeom>
+                    <a:noFill/>
+                    <a:ln>
+                      <a:noFill/>
+                    </a:ln>
+                  </pic:spPr>
+                </pic:pic>
+              </a:graphicData>
+            </a:graphic>
+          </wp:inline>
+        </w:drawing>
+      </w:r>
+    </w:p>
+    <w:p>
+      <w:pPr>
+        <w:spacing w:after="0"/>
+        <w:jc w:val="left"/>
+      </w:pPr>
+    </w:p>
+    <w:p>
+      <w:pPr>
+        <w:spacing w:after="0"/>
+        <w:jc w:val="left"/>
+      </w:pPr>
+      <w:r>
+        <w:rPr>
+          <w:noProof/>
+        </w:rPr>
+        <w:lastRenderedPageBreak/>
+        <w:drawing>
+          <wp:inline distT="0" distB="0" distL="0" distR="0" wp14:anchorId="269ECAE7" wp14:editId="3930F2EC">
+            <wp:extent cx="5400040" cy="4284345"/>
+            <wp:effectExtent l="0" t="0" r="0" b="1905"/>
+            <wp:docPr id="423879375" name="Grafik 1" descr="Ein Bild, das Text, Reihe, Diagramm, Zahl enthält.&#10;&#10;Automatisch generierte Beschreibung"/>
+            <wp:cNvGraphicFramePr>
+              <a:graphicFrameLocks xmlns:a="http://schemas.openxmlformats.org/drawingml/2006/main" noChangeAspect="1"/>
+            </wp:cNvGraphicFramePr>
+            <a:graphic xmlns:a="http://schemas.openxmlformats.org/drawingml/2006/main">
+              <a:graphicData uri="http://schemas.openxmlformats.org/drawingml/2006/picture">
+                <pic:pic xmlns:pic="http://schemas.openxmlformats.org/drawingml/2006/picture">
+                  <pic:nvPicPr>
+                    <pic:cNvPr id="423879375" name="Grafik 1" descr="Ein Bild, das Text, Reihe, Diagramm, Zahl enthält.&#10;&#10;Automatisch generierte Beschreibung"/>
+                    <pic:cNvPicPr/>
+                  </pic:nvPicPr>
+                  <pic:blipFill>
+                    <a:blip r:embed="rId26"/>
+                    <a:stretch>
+                      <a:fillRect/>
+                    </a:stretch>
+                  </pic:blipFill>
+                  <pic:spPr>
+                    <a:xfrm>
+                      <a:off x="0" y="0"/>
+                      <a:ext cx="5400040" cy="4284345"/>
+                    </a:xfrm>
+                    <a:prstGeom prst="rect">
+                      <a:avLst/>
+                    </a:prstGeom>
+                  </pic:spPr>
+                </pic:pic>
+              </a:graphicData>
+            </a:graphic>
+          </wp:inline>
+        </w:drawing>
+      </w:r>
+      <w:r>
+        <w:rPr>
+          <w:noProof/>
+        </w:rPr>
+        <w:lastRenderedPageBreak/>
+        <w:drawing>
+          <wp:inline distT="0" distB="0" distL="0" distR="0" wp14:anchorId="7D41887E" wp14:editId="50E604F8">
+            <wp:extent cx="5400040" cy="4284345"/>
+            <wp:effectExtent l="0" t="0" r="0" b="1905"/>
+            <wp:docPr id="428454658" name="Grafik 1" descr="Ein Bild, das Text, Reihe, Diagramm, Zahl enthält.&#10;&#10;Automatisch generierte Beschreibung"/>
+            <wp:cNvGraphicFramePr>
+              <a:graphicFrameLocks xmlns:a="http://schemas.openxmlformats.org/drawingml/2006/main" noChangeAspect="1"/>
+            </wp:cNvGraphicFramePr>
+            <a:graphic xmlns:a="http://schemas.openxmlformats.org/drawingml/2006/main">
+              <a:graphicData uri="http://schemas.openxmlformats.org/drawingml/2006/picture">
+                <pic:pic xmlns:pic="http://schemas.openxmlformats.org/drawingml/2006/picture">
+                  <pic:nvPicPr>
+                    <pic:cNvPr id="428454658" name="Grafik 1" descr="Ein Bild, das Text, Reihe, Diagramm, Zahl enthält.&#10;&#10;Automatisch generierte Beschreibung"/>
+                    <pic:cNvPicPr/>
+                  </pic:nvPicPr>
+                  <pic:blipFill>
+                    <a:blip r:embed="rId27"/>
+                    <a:stretch>
+                      <a:fillRect/>
+                    </a:stretch>
+                  </pic:blipFill>
+                  <pic:spPr>
+                    <a:xfrm>
+                      <a:off x="0" y="0"/>
+                      <a:ext cx="5400040" cy="4284345"/>
+                    </a:xfrm>
+                    <a:prstGeom prst="rect">
+                      <a:avLst/>
+                    </a:prstGeom>
+                  </pic:spPr>
+                </pic:pic>
+              </a:graphicData>
+            </a:graphic>
+          </wp:inline>
+        </w:drawing>
+      </w:r>
+      <w:r>
+        <w:rPr>
+          <w:noProof/>
+          <w:szCs w:val="24"/>
+          <w:lang w:eastAsia="de-DE"/>
+        </w:rPr>
+        <w:drawing>
+          <wp:inline distT="0" distB="0" distL="0" distR="0" wp14:anchorId="1C56F28E" wp14:editId="7FC232EE">
+            <wp:extent cx="2426335" cy="180975"/>
+            <wp:effectExtent l="0" t="0" r="0" b="9525"/>
+            <wp:docPr id="1915946359" name="Grafik 76"/>
+            <wp:cNvGraphicFramePr>
+              <a:graphicFrameLocks xmlns:a="http://schemas.openxmlformats.org/drawingml/2006/main" noChangeAspect="1"/>
+            </wp:cNvGraphicFramePr>
+            <a:graphic xmlns:a="http://schemas.openxmlformats.org/drawingml/2006/main">
+              <a:graphicData uri="http://schemas.openxmlformats.org/drawingml/2006/picture">
+                <pic:pic xmlns:pic="http://schemas.openxmlformats.org/drawingml/2006/picture">
+                  <pic:nvPicPr>
+                    <pic:cNvPr id="0" name="Picture 85"/>
+                    <pic:cNvPicPr>
+                      <a:picLocks noChangeAspect="1" noChangeArrowheads="1"/>
+                    </pic:cNvPicPr>
+                  </pic:nvPicPr>
+                  <pic:blipFill>
+                    <a:blip r:embed="rId28" cstate="print">
+                      <a:extLst>
+                        <a:ext uri="{28A0092B-C50C-407E-A947-70E740481C1C}">
+                          <a14:useLocalDpi xmlns:a14="http://schemas.microsoft.com/office/drawing/2010/main" val="0"/>
+                        </a:ext>
+                      </a:extLst>
+                    </a:blip>
+                    <a:srcRect/>
+                    <a:stretch>
+                      <a:fillRect/>
+                    </a:stretch>
+                  </pic:blipFill>
+                  <pic:spPr bwMode="auto">
+                    <a:xfrm>
+                      <a:off x="0" y="0"/>
+                      <a:ext cx="2426335" cy="180975"/>
+                    </a:xfrm>
+                    <a:prstGeom prst="rect">
+                      <a:avLst/>
+                    </a:prstGeom>
+                    <a:noFill/>
+                    <a:ln>
+                      <a:noFill/>
+                    </a:ln>
+                  </pic:spPr>
+                </pic:pic>
+              </a:graphicData>
+            </a:graphic>
+          </wp:inline>
+        </w:drawing>
+      </w:r>
+    </w:p>
+    <w:p>
+      <w:pPr>
+        <w:spacing w:after="0"/>
+        <w:jc w:val="left"/>
+      </w:pPr>
+      <w:r>
+        <w:rPr>
+          <w:noProof/>
+        </w:rPr>
+        <w:lastRenderedPageBreak/>
+        <w:drawing>
+          <wp:inline distT="0" distB="0" distL="0" distR="0" wp14:anchorId="107259BC" wp14:editId="3EAAC6C0">
+            <wp:extent cx="5400040" cy="4284345"/>
+            <wp:effectExtent l="0" t="0" r="0" b="1905"/>
+            <wp:docPr id="1377978453" name="Grafik 1" descr="Ein Bild, das Text, Reihe, Diagramm, Zahl enthält.&#10;&#10;Automatisch generierte Beschreibung"/>
+            <wp:cNvGraphicFramePr>
+              <a:graphicFrameLocks xmlns:a="http://schemas.openxmlformats.org/drawingml/2006/main" noChangeAspect="1"/>
+            </wp:cNvGraphicFramePr>
+            <a:graphic xmlns:a="http://schemas.openxmlformats.org/drawingml/2006/main">
+              <a:graphicData uri="http://schemas.openxmlformats.org/drawingml/2006/picture">
+                <pic:pic xmlns:pic="http://schemas.openxmlformats.org/drawingml/2006/picture">
+                  <pic:nvPicPr>
+                    <pic:cNvPr id="1377978453" name="Grafik 1" descr="Ein Bild, das Text, Reihe, Diagramm, Zahl enthält.&#10;&#10;Automatisch generierte Beschreibung"/>
+                    <pic:cNvPicPr/>
+                  </pic:nvPicPr>
+                  <pic:blipFill>
+                    <a:blip r:embed="rId29"/>
+                    <a:stretch>
+                      <a:fillRect/>
+                    </a:stretch>
+                  </pic:blipFill>
+                  <pic:spPr>
+                    <a:xfrm>
+                      <a:off x="0" y="0"/>
+                      <a:ext cx="5400040" cy="4284345"/>
+                    </a:xfrm>
+                    <a:prstGeom prst="rect">
+                      <a:avLst/>
+                    </a:prstGeom>
+                  </pic:spPr>
+                </pic:pic>
+              </a:graphicData>
+            </a:graphic>
+          </wp:inline>
+        </w:drawing>
+      </w:r>
+      <w:r>
+        <w:rPr>
+          <w:noProof/>
+          <w:szCs w:val="24"/>
+          <w:lang w:eastAsia="de-DE"/>
+        </w:rPr>
+        <w:drawing>
+          <wp:inline distT="0" distB="0" distL="0" distR="0" wp14:anchorId="0D70BE41" wp14:editId="6D5C30AA">
+            <wp:extent cx="484505" cy="180975"/>
+            <wp:effectExtent l="0" t="0" r="0" b="9525"/>
+            <wp:docPr id="1114043154" name="Grafik 77"/>
+            <wp:cNvGraphicFramePr>
+              <a:graphicFrameLocks xmlns:a="http://schemas.openxmlformats.org/drawingml/2006/main" noChangeAspect="1"/>
+            </wp:cNvGraphicFramePr>
+            <a:graphic xmlns:a="http://schemas.openxmlformats.org/drawingml/2006/main">
+              <a:graphicData uri="http://schemas.openxmlformats.org/drawingml/2006/picture">
+                <pic:pic xmlns:pic="http://schemas.openxmlformats.org/drawingml/2006/picture">
+                  <pic:nvPicPr>
+                    <pic:cNvPr id="0" name="Picture 87"/>
+                    <pic:cNvPicPr>
+                      <a:picLocks noChangeAspect="1" noChangeArrowheads="1"/>
+                    </pic:cNvPicPr>
+                  </pic:nvPicPr>
+                  <pic:blipFill>
+                    <a:blip r:embed="rId30" cstate="print">
+                      <a:extLst>
+                        <a:ext uri="{28A0092B-C50C-407E-A947-70E740481C1C}">
+                          <a14:useLocalDpi xmlns:a14="http://schemas.microsoft.com/office/drawing/2010/main" val="0"/>
+                        </a:ext>
+                      </a:extLst>
+                    </a:blip>
+                    <a:srcRect/>
+                    <a:stretch>
+                      <a:fillRect/>
+                    </a:stretch>
+                  </pic:blipFill>
+                  <pic:spPr bwMode="auto">
+                    <a:xfrm>
+                      <a:off x="0" y="0"/>
+                      <a:ext cx="484505" cy="180975"/>
+                    </a:xfrm>
+                    <a:prstGeom prst="rect">
+                      <a:avLst/>
+                    </a:prstGeom>
+                    <a:noFill/>
+                    <a:ln>
+                      <a:noFill/>
+                    </a:ln>
+                  </pic:spPr>
+                </pic:pic>
+              </a:graphicData>
+            </a:graphic>
+          </wp:inline>
+        </w:drawing>
+      </w:r>
+    </w:p>
+    <w:p>
+      <w:pPr>
+        <w:spacing w:after="0"/>
+        <w:jc w:val="left"/>
+      </w:pPr>
+      <w:r>
+        <w:rPr>
+          <w:noProof/>
+          <w:szCs w:val="24"/>
+          <w:lang w:eastAsia="de-DE"/>
+        </w:rPr>
+        <w:drawing>
+          <wp:inline distT="0" distB="0" distL="0" distR="0" wp14:anchorId="7C6AEED2" wp14:editId="21103B99">
+            <wp:extent cx="963930" cy="199390"/>
+            <wp:effectExtent l="0" t="0" r="7620" b="0"/>
+            <wp:docPr id="1835725672" name="Grafik 78" descr="Ein Bild, das Schrift, Typografie, Text, Grafiken enthält.&#10;&#10;Automatisch generierte Beschreibung"/>
+            <wp:cNvGraphicFramePr>
+              <a:graphicFrameLocks xmlns:a="http://schemas.openxmlformats.org/drawingml/2006/main" noChangeAspect="1"/>
+            </wp:cNvGraphicFramePr>
+            <a:graphic xmlns:a="http://schemas.openxmlformats.org/drawingml/2006/main">
+              <a:graphicData uri="http://schemas.openxmlformats.org/drawingml/2006/picture">
+                <pic:pic xmlns:pic="http://schemas.openxmlformats.org/drawingml/2006/picture">
+                  <pic:nvPicPr>
+                    <pic:cNvPr id="1835725672" name="Grafik 78" descr="Ein Bild, das Schrift, Typografie, Text, Grafiken enthält.&#10;&#10;Automatisch generierte Beschreibung"/>
+                    <pic:cNvPicPr>
+                      <a:picLocks noChangeAspect="1" noChangeArrowheads="1"/>
+                    </pic:cNvPicPr>
+                  </pic:nvPicPr>
+                  <pic:blipFill>
+                    <a:blip r:embed="rId31" cstate="print">
+                      <a:extLst>
+                        <a:ext uri="{28A0092B-C50C-407E-A947-70E740481C1C}">
+                          <a14:useLocalDpi xmlns:a14="http://schemas.microsoft.com/office/drawing/2010/main" val="0"/>
+                        </a:ext>
+                      </a:extLst>
+                    </a:blip>
+                    <a:srcRect/>
+                    <a:stretch>
+                      <a:fillRect/>
+                    </a:stretch>
+                  </pic:blipFill>
+                  <pic:spPr bwMode="auto">
+                    <a:xfrm>
+                      <a:off x="0" y="0"/>
+                      <a:ext cx="963930" cy="199390"/>
+                    </a:xfrm>
+                    <a:prstGeom prst="rect">
+                      <a:avLst/>
+                    </a:prstGeom>
+                    <a:noFill/>
+                    <a:ln>
+                      <a:noFill/>
+                    </a:ln>
+                  </pic:spPr>
+                </pic:pic>
+              </a:graphicData>
+            </a:graphic>
+          </wp:inline>
+        </w:drawing>
+      </w:r>
+    </w:p>
+    <w:p>
+      <w:pPr>
+        <w:spacing w:after="0"/>
+        <w:jc w:val="left"/>
+      </w:pPr>
+      <w:r>
+        <w:pict w14:anchorId="5439F4D0">
+          <v:shape id="Grafik 79" o:spid="_x0000_i1124" type="#_x0000_t75" style="width:14.95pt;height:14.25pt;visibility:visible;mso-wrap-style:square">
+            <v:imagedata r:id="rId32" o:title=""/>
+          </v:shape>
+        </w:pict>
+      </w:r>
+    </w:p>
+    <w:p>
+      <w:pPr>
+        <w:spacing w:after="0"/>
+        <w:jc w:val="left"/>
+      </w:pPr>
+    </w:p>
+    <w:p>
+      <w:pPr>
+        <w:spacing w:after="0"/>
+        <w:jc w:val="left"/>
+      </w:pPr>
+      <w:r>
+        <w:rPr>
+          <w:noProof/>
+        </w:rPr>
+        <w:lastRenderedPageBreak/>
+        <w:drawing>
+          <wp:inline distT="0" distB="0" distL="0" distR="0" wp14:anchorId="460FC0C6" wp14:editId="6632EAEF">
+            <wp:extent cx="5400040" cy="4284345"/>
+            <wp:effectExtent l="0" t="0" r="0" b="1905"/>
+            <wp:docPr id="384619583" name="Grafik 1" descr="Ein Bild, das Text, Reihe, Diagramm, Zahl enthält.&#10;&#10;Automatisch generierte Beschreibung"/>
+            <wp:cNvGraphicFramePr>
+              <a:graphicFrameLocks xmlns:a="http://schemas.openxmlformats.org/drawingml/2006/main" noChangeAspect="1"/>
+            </wp:cNvGraphicFramePr>
+            <a:graphic xmlns:a="http://schemas.openxmlformats.org/drawingml/2006/main">
+              <a:graphicData uri="http://schemas.openxmlformats.org/drawingml/2006/picture">
+                <pic:pic xmlns:pic="http://schemas.openxmlformats.org/drawingml/2006/picture">
+                  <pic:nvPicPr>
+                    <pic:cNvPr id="384619583" name="Grafik 1" descr="Ein Bild, das Text, Reihe, Diagramm, Zahl enthält.&#10;&#10;Automatisch generierte Beschreibung"/>
+                    <pic:cNvPicPr/>
+                  </pic:nvPicPr>
+                  <pic:blipFill>
+                    <a:blip r:embed="rId29"/>
+                    <a:stretch>
+                      <a:fillRect/>
+                    </a:stretch>
+                  </pic:blipFill>
+                  <pic:spPr>
+                    <a:xfrm>
+                      <a:off x="0" y="0"/>
+                      <a:ext cx="5400040" cy="4284345"/>
+                    </a:xfrm>
+                    <a:prstGeom prst="rect">
+                      <a:avLst/>
+                    </a:prstGeom>
+                  </pic:spPr>
+                </pic:pic>
+              </a:graphicData>
+            </a:graphic>
+          </wp:inline>
+        </w:drawing>
+      </w:r>
+    </w:p>
+    <w:p>
+      <w:pPr>
+        <w:spacing w:after="0"/>
+        <w:jc w:val="left"/>
+      </w:pPr>
+    </w:p>
+    <w:p>
+      <w:pPr>
+        <w:numPr>
+          <w:ilvl w:val="1"/>
+          <w:numId w:val="12"/>
+        </w:numPr>
+        <w:spacing w:after="0"/>
+        <w:jc w:val="left"/>
+        <w:rPr>
+          <w:b/>
+          <w:lang w:val="en-US"/>
+        </w:rPr>
+      </w:pPr>
+      <w:r>
+        <w:rPr>
+          <w:b/>
+          <w:lang w:val="en-US"/>
+        </w:rPr>
+        <w:t>Battery</w:t>
+      </w:r>
+    </w:p>
+    <w:p>
+      <w:pPr>
+        <w:spacing w:after="0"/>
+        <w:jc w:val="left"/>
+      </w:pPr>
+    </w:p>
+    <w:p>
+      <w:pPr>
+        <w:spacing w:after="0"/>
+        <w:jc w:val="left"/>
+      </w:pPr>
+      <w:r>
+        <w:pict w14:anchorId="4C7A6149">
+          <v:shape id="Grafik 80" o:spid="_x0000_i1134" type="#_x0000_t75" style="width:29.95pt;height:14.25pt;visibility:visible;mso-wrap-style:square">
+            <v:imagedata r:id="rId33" o:title=""/>
+          </v:shape>
+        </w:pict>
+      </w:r>
+    </w:p>
+    <w:p>
+      <w:pPr>
+        <w:spacing w:after="0"/>
+        <w:jc w:val="left"/>
+      </w:pPr>
+    </w:p>
+    <w:p>
+      <w:pPr>
+        <w:spacing w:after="0"/>
+        <w:jc w:val="left"/>
+      </w:pPr>
+      <w:r>
+        <w:pict w14:anchorId="3193F9F5">
+          <v:shape id="Grafik 81" o:spid="_x0000_i1144" type="#_x0000_t75" style="width:30.65pt;height:14.25pt;visibility:visible;mso-wrap-style:square">
+            <v:imagedata r:id="rId34" o:title=""/>
+          </v:shape>
+        </w:pict>
+      </w:r>
+    </w:p>
+    <w:p>
+      <w:pPr>
+        <w:spacing w:after="0"/>
+        <w:jc w:val="left"/>
+      </w:pPr>
+    </w:p>
+    <w:p>
+      <w:pPr>
+        <w:spacing w:after="0"/>
+        <w:jc w:val="left"/>
+      </w:pPr>
+      <w:r>
+        <w:rPr>
+          <w:noProof/>
+          <w:szCs w:val="24"/>
+          <w:lang w:eastAsia="de-DE"/>
+        </w:rPr>
+        <w:drawing>
+          <wp:inline distT="0" distB="0" distL="0" distR="0" wp14:anchorId="05094F1F" wp14:editId="5CB195E9">
+            <wp:extent cx="1113790" cy="180975"/>
+            <wp:effectExtent l="0" t="0" r="0" b="9525"/>
+            <wp:docPr id="1530670886" name="Grafik 82"/>
+            <wp:cNvGraphicFramePr>
+              <a:graphicFrameLocks xmlns:a="http://schemas.openxmlformats.org/drawingml/2006/main" noChangeAspect="1"/>
+            </wp:cNvGraphicFramePr>
+            <a:graphic xmlns:a="http://schemas.openxmlformats.org/drawingml/2006/main">
+              <a:graphicData uri="http://schemas.openxmlformats.org/drawingml/2006/picture">
+                <pic:pic xmlns:pic="http://schemas.openxmlformats.org/drawingml/2006/picture">
+                  <pic:nvPicPr>
+                    <pic:cNvPr id="0" name="Picture 121"/>
+                    <pic:cNvPicPr>
+                      <a:picLocks noChangeAspect="1" noChangeArrowheads="1"/>
+                    </pic:cNvPicPr>
+                  </pic:nvPicPr>
+                  <pic:blipFill>
+                    <a:blip r:embed="rId35" cstate="print">
+                      <a:extLst>
+                        <a:ext uri="{28A0092B-C50C-407E-A947-70E740481C1C}">
+                          <a14:useLocalDpi xmlns:a14="http://schemas.microsoft.com/office/drawing/2010/main" val="0"/>
+                        </a:ext>
+                      </a:extLst>
+                    </a:blip>
+                    <a:srcRect/>
+                    <a:stretch>
+                      <a:fillRect/>
+                    </a:stretch>
+                  </pic:blipFill>
+                  <pic:spPr bwMode="auto">
+                    <a:xfrm>
+                      <a:off x="0" y="0"/>
+                      <a:ext cx="1113790" cy="180975"/>
+                    </a:xfrm>
+                    <a:prstGeom prst="rect">
+                      <a:avLst/>
+                    </a:prstGeom>
+                    <a:noFill/>
+                    <a:ln>
+                      <a:noFill/>
+                    </a:ln>
+                  </pic:spPr>
+                </pic:pic>
+              </a:graphicData>
+            </a:graphic>
+          </wp:inline>
+        </w:drawing>
+      </w:r>
+    </w:p>
+    <w:p>
+      <w:pPr>
+        <w:spacing w:after="0"/>
+        <w:jc w:val="left"/>
+      </w:pPr>
+    </w:p>
+    <w:p>
+      <w:pPr>
+        <w:spacing w:after="0"/>
+        <w:jc w:val="left"/>
+      </w:pPr>
+      <w:r>
+        <w:rPr>
+          <w:noProof/>
+        </w:rPr>
+        <w:lastRenderedPageBreak/>
+        <w:drawing>
+          <wp:inline distT="0" distB="0" distL="0" distR="0" wp14:anchorId="4A46E6FD" wp14:editId="3631A840">
+            <wp:extent cx="5400040" cy="4217670"/>
+            <wp:effectExtent l="0" t="0" r="0" b="0"/>
+            <wp:docPr id="1046993588" name="Grafik 1" descr="Ein Bild, das Text, Diagramm, Reihe, Zahl enthält.&#10;&#10;Automatisch generierte Beschreibung"/>
+            <wp:cNvGraphicFramePr>
+              <a:graphicFrameLocks xmlns:a="http://schemas.openxmlformats.org/drawingml/2006/main" noChangeAspect="1"/>
+            </wp:cNvGraphicFramePr>
+            <a:graphic xmlns:a="http://schemas.openxmlformats.org/drawingml/2006/main">
+              <a:graphicData uri="http://schemas.openxmlformats.org/drawingml/2006/picture">
+                <pic:pic xmlns:pic="http://schemas.openxmlformats.org/drawingml/2006/picture">
+                  <pic:nvPicPr>
+                    <pic:cNvPr id="1046993588" name="Grafik 1" descr="Ein Bild, das Text, Diagramm, Reihe, Zahl enthält.&#10;&#10;Automatisch generierte Beschreibung"/>
+                    <pic:cNvPicPr/>
+                  </pic:nvPicPr>
+                  <pic:blipFill>
+                    <a:blip r:embed="rId36"/>
+                    <a:stretch>
+                      <a:fillRect/>
+                    </a:stretch>
+                  </pic:blipFill>
+                  <pic:spPr>
+                    <a:xfrm>
+                      <a:off x="0" y="0"/>
+                      <a:ext cx="5400040" cy="4217670"/>
+                    </a:xfrm>
+                    <a:prstGeom prst="rect">
+                      <a:avLst/>
+                    </a:prstGeom>
+                  </pic:spPr>
+                </pic:pic>
+              </a:graphicData>
+            </a:graphic>
+          </wp:inline>
+        </w:drawing>
+      </w:r>
+    </w:p>
+    <w:p>
+      <w:pPr>
+        <w:spacing w:after="0"/>
+        <w:jc w:val="left"/>
+      </w:pPr>
+    </w:p>
     <w:p/>
     <w:p>
       <w:r>
@@ -7411,12 +8678,12 @@
       </w:r>
     </w:p>
     <w:sectPr>
-      <w:headerReference w:type="even" r:id="rId16"/>
-      <w:headerReference w:type="default" r:id="rId17"/>
-      <w:footerReference w:type="even" r:id="rId18"/>
-      <w:footerReference w:type="default" r:id="rId19"/>
-      <w:headerReference w:type="first" r:id="rId20"/>
-      <w:footerReference w:type="first" r:id="rId21"/>
+      <w:headerReference w:type="even" r:id="rId37"/>
+      <w:headerReference w:type="default" r:id="rId38"/>
+      <w:footerReference w:type="even" r:id="rId39"/>
+      <w:footerReference w:type="default" r:id="rId40"/>
+      <w:headerReference w:type="first" r:id="rId41"/>
+      <w:footerReference w:type="first" r:id="rId42"/>
       <w:pgSz w:w="11906" w:h="16838" w:code="9"/>
       <w:pgMar w:top="1985" w:right="1701" w:bottom="1701" w:left="1701" w:header="720" w:footer="720" w:gutter="0"/>
       <w:pgNumType w:start="1"/>
@@ -7879,6 +9146,46 @@
 
 <file path=word/numbering.xml><?xml version="1.0" encoding="utf-8"?>
 <w:numbering xmlns:wpc="http://schemas.microsoft.com/office/word/2010/wordprocessingCanvas" xmlns:cx="http://schemas.microsoft.com/office/drawing/2014/chartex" xmlns:cx1="http://schemas.microsoft.com/office/drawing/2015/9/8/chartex" xmlns:cx2="http://schemas.microsoft.com/office/drawing/2015/10/21/chartex" xmlns:cx3="http://schemas.microsoft.com/office/drawing/2016/5/9/chartex" xmlns:cx4="http://schemas.microsoft.com/office/drawing/2016/5/10/chartex" xmlns:cx5="http://schemas.microsoft.com/office/drawing/2016/5/11/chartex" xmlns:cx6="http://schemas.microsoft.com/office/drawing/2016/5/12/chartex" xmlns:cx7="http://schemas.microsoft.com/office/drawing/2016/5/13/chartex" xmlns:cx8="http://schemas.microsoft.com/office/drawing/2016/5/14/chartex" xmlns:mc="http://schemas.openxmlformats.org/markup-compatibility/2006" xmlns:aink="http://schemas.microsoft.com/office/drawing/2016/ink" xmlns:am3d="http://schemas.microsoft.com/office/drawing/2017/model3d" xmlns:o="urn:schemas-microsoft-com:office:office" xmlns:oel="http://schemas.microsoft.com/office/2019/extlst" xmlns:r="http://schemas.openxmlformats.org/officeDocument/2006/relationships" xmlns:m="http://schemas.openxmlformats.org/officeDocument/2006/math" xmlns:v="urn:schemas-microsoft-com:vml" xmlns:wp14="http://schemas.microsoft.com/office/word/2010/wordprocessingDrawing" xmlns:wp="http://schemas.openxmlformats.org/drawingml/2006/wordprocessingDrawing" xmlns:w10="urn:schemas-microsoft-com:office:word" xmlns:w="http://schemas.openxmlformats.org/wordprocessingml/2006/main" xmlns:w14="http://schemas.microsoft.com/office/word/2010/wordml" xmlns:w15="http://schemas.microsoft.com/office/word/2012/wordml" xmlns:w16cex="http://schemas.microsoft.com/office/word/2018/wordml/cex" xmlns:w16cid="http://schemas.microsoft.com/office/word/2016/wordml/cid" xmlns:w16="http://schemas.microsoft.com/office/word/2018/wordml" xmlns:w16du="http://schemas.microsoft.com/office/word/2023/wordml/word16du" xmlns:w16sdtdh="http://schemas.microsoft.com/office/word/2020/wordml/sdtdatahash" xmlns:w16se="http://schemas.microsoft.com/office/word/2015/wordml/symex" xmlns:wpg="http://schemas.microsoft.com/office/word/2010/wordprocessingGroup" xmlns:wpi="http://schemas.microsoft.com/office/word/2010/wordprocessingInk" xmlns:wne="http://schemas.microsoft.com/office/word/2006/wordml" xmlns:wps="http://schemas.microsoft.com/office/word/2010/wordprocessingShape" mc:Ignorable="w14 w15 w16se w16cid w16 w16cex w16sdtdh w16du wp14">
+  <w:numPicBullet w:numPicBulletId="0">
+    <w:pict>
+      <v:shapetype id="_x0000_t75" coordsize="21600,21600" o:spt="75" o:preferrelative="t" path="m@4@5l@4@11@9@11@9@5xe" filled="f" stroked="f">
+        <v:stroke joinstyle="miter"/>
+        <v:formulas>
+          <v:f eqn="if lineDrawn pixelLineWidth 0"/>
+          <v:f eqn="sum @0 1 0"/>
+          <v:f eqn="sum 0 0 @1"/>
+          <v:f eqn="prod @2 1 2"/>
+          <v:f eqn="prod @3 21600 pixelWidth"/>
+          <v:f eqn="prod @3 21600 pixelHeight"/>
+          <v:f eqn="sum @0 0 1"/>
+          <v:f eqn="prod @6 1 2"/>
+          <v:f eqn="prod @7 21600 pixelWidth"/>
+          <v:f eqn="sum @8 21600 0"/>
+          <v:f eqn="prod @7 21600 pixelHeight"/>
+          <v:f eqn="sum @10 21600 0"/>
+        </v:formulas>
+        <v:path o:extrusionok="f" gradientshapeok="t" o:connecttype="rect"/>
+        <o:lock v:ext="edit" aspectratio="t"/>
+      </v:shapetype>
+      <v:shape id="_x0000_i1070" type="#_x0000_t75" style="width:37.45pt;height:35.3pt;visibility:visible;mso-wrap-style:square" o:bullet="t">
+        <v:imagedata r:id="rId1" o:title=""/>
+      </v:shape>
+    </w:pict>
+  </w:numPicBullet>
+  <w:numPicBullet w:numPicBulletId="1">
+    <w:pict>
+      <v:shape id="_x0000_i1071" type="#_x0000_t75" style="width:74.85pt;height:35.3pt;visibility:visible;mso-wrap-style:square" o:bullet="t">
+        <v:imagedata r:id="rId2" o:title=""/>
+      </v:shape>
+    </w:pict>
+  </w:numPicBullet>
+  <w:numPicBullet w:numPicBulletId="2">
+    <w:pict>
+      <v:shape id="_x0000_i1072" type="#_x0000_t75" style="width:76.65pt;height:35.3pt;visibility:visible;mso-wrap-style:square" o:bullet="t">
+        <v:imagedata r:id="rId3" o:title=""/>
+      </v:shape>
+    </w:pict>
+  </w:numPicBullet>
   <w:abstractNum w:abstractNumId="0" w15:restartNumberingAfterBreak="0">
     <w:nsid w:val="134D2F6B"/>
     <w:multiLevelType w:val="hybridMultilevel"/>
@@ -9059,6 +10366,36 @@
   </w:num>
   <w:num w:numId="11" w16cid:durableId="237138046">
     <w:abstractNumId w:val="4"/>
+  </w:num>
+  <w:num w:numId="12" w16cid:durableId="653949038">
+    <w:abstractNumId w:val="3"/>
+    <w:lvlOverride w:ilvl="0">
+      <w:startOverride w:val="1"/>
+    </w:lvlOverride>
+    <w:lvlOverride w:ilvl="1">
+      <w:startOverride w:val="1"/>
+    </w:lvlOverride>
+    <w:lvlOverride w:ilvl="2">
+      <w:startOverride w:val="1"/>
+    </w:lvlOverride>
+    <w:lvlOverride w:ilvl="3">
+      <w:startOverride w:val="1"/>
+    </w:lvlOverride>
+    <w:lvlOverride w:ilvl="4">
+      <w:startOverride w:val="1"/>
+    </w:lvlOverride>
+    <w:lvlOverride w:ilvl="5">
+      <w:startOverride w:val="1"/>
+    </w:lvlOverride>
+    <w:lvlOverride w:ilvl="6">
+      <w:startOverride w:val="1"/>
+    </w:lvlOverride>
+    <w:lvlOverride w:ilvl="7">
+      <w:startOverride w:val="1"/>
+    </w:lvlOverride>
+    <w:lvlOverride w:ilvl="8">
+      <w:startOverride w:val="1"/>
+    </w:lvlOverride>
   </w:num>
 </w:numbering>
 </file>
@@ -9392,7 +10729,6 @@
   <w:style w:type="character" w:default="1" w:styleId="Absatz-Standardschriftart">
     <w:name w:val="Default Paragraph Font"/>
     <w:uiPriority w:val="1"/>
-    <w:semiHidden/>
     <w:unhideWhenUsed/>
   </w:style>
   <w:style w:type="table" w:default="1" w:styleId="NormaleTabelle">

</xml_diff>